<commit_message>
Agregada relacion Tickets con Oportunidades y Telemarketers
</commit_message>
<xml_diff>
--- a/Modelo de dominio.docx
+++ b/Modelo de dominio.docx
@@ -6,9 +6,9 @@
       <w:bookmarkStart w:id="0" w:name="_GoBack"/>
       <w:r>
         <w:drawing>
-          <wp:inline distT="0" distB="0" distL="0" distR="0" wp14:anchorId="04260399" wp14:editId="4164BF8D">
-            <wp:extent cx="8780400" cy="3376800"/>
-            <wp:effectExtent l="0" t="0" r="1905" b="0"/>
+          <wp:inline distT="0" distB="0" distL="0" distR="0" wp14:anchorId="6CF10C5D" wp14:editId="4CFDDF92">
+            <wp:extent cx="7606152" cy="4838700"/>
+            <wp:effectExtent l="0" t="0" r="0" b="0"/>
             <wp:docPr id="1" name="Imagen 1"/>
             <wp:cNvGraphicFramePr>
               <a:graphicFrameLocks xmlns:a="http://schemas.openxmlformats.org/drawingml/2006/main" noChangeAspect="1"/>
@@ -18,7 +18,7 @@
                 <pic:pic xmlns:pic="http://schemas.openxmlformats.org/drawingml/2006/picture">
                   <pic:nvPicPr>
                     <pic:cNvPr id="0" name=""/>
-                    <pic:cNvPicPr preferRelativeResize="0"/>
+                    <pic:cNvPicPr/>
                   </pic:nvPicPr>
                   <pic:blipFill>
                     <a:blip r:embed="rId5"/>
@@ -29,7 +29,7 @@
                   <pic:spPr>
                     <a:xfrm>
                       <a:off x="0" y="0"/>
-                      <a:ext cx="8780400" cy="3376800"/>
+                      <a:ext cx="7608735" cy="4840343"/>
                     </a:xfrm>
                     <a:prstGeom prst="rect">
                       <a:avLst/>

</xml_diff>

<commit_message>
Se agregó clase EstadosCampañas relacionada con Campañas
</commit_message>
<xml_diff>
--- a/Modelo de dominio.docx
+++ b/Modelo de dominio.docx
@@ -6,9 +6,9 @@
       <w:bookmarkStart w:id="0" w:name="_GoBack"/>
       <w:r>
         <w:drawing>
-          <wp:inline distT="0" distB="0" distL="0" distR="0" wp14:anchorId="6CF10C5D" wp14:editId="4CFDDF92">
-            <wp:extent cx="7606152" cy="4838700"/>
-            <wp:effectExtent l="0" t="0" r="0" b="0"/>
+          <wp:inline distT="0" distB="0" distL="0" distR="0" wp14:anchorId="06B428C0" wp14:editId="2760DEC1">
+            <wp:extent cx="7543800" cy="5809358"/>
+            <wp:effectExtent l="0" t="0" r="0" b="1270"/>
             <wp:docPr id="1" name="Imagen 1"/>
             <wp:cNvGraphicFramePr>
               <a:graphicFrameLocks xmlns:a="http://schemas.openxmlformats.org/drawingml/2006/main" noChangeAspect="1"/>
@@ -29,7 +29,7 @@
                   <pic:spPr>
                     <a:xfrm>
                       <a:off x="0" y="0"/>
-                      <a:ext cx="7608735" cy="4840343"/>
+                      <a:ext cx="7550270" cy="5814340"/>
                     </a:xfrm>
                     <a:prstGeom prst="rect">
                       <a:avLst/>

</xml_diff>

<commit_message>
Modificación estructura: De las campañas se encargan los coordinadores
</commit_message>
<xml_diff>
--- a/Modelo de dominio.docx
+++ b/Modelo de dominio.docx
@@ -6,9 +6,9 @@
       <w:bookmarkStart w:id="0" w:name="_GoBack"/>
       <w:r>
         <w:drawing>
-          <wp:inline distT="0" distB="0" distL="0" distR="0" wp14:anchorId="06B428C0" wp14:editId="2760DEC1">
-            <wp:extent cx="7543800" cy="5809358"/>
-            <wp:effectExtent l="0" t="0" r="0" b="1270"/>
+          <wp:inline distT="0" distB="0" distL="0" distR="0" wp14:anchorId="1BDCB915" wp14:editId="1B76D04D">
+            <wp:extent cx="7829550" cy="5468636"/>
+            <wp:effectExtent l="0" t="0" r="0" b="0"/>
             <wp:docPr id="1" name="Imagen 1"/>
             <wp:cNvGraphicFramePr>
               <a:graphicFrameLocks xmlns:a="http://schemas.openxmlformats.org/drawingml/2006/main" noChangeAspect="1"/>
@@ -29,7 +29,7 @@
                   <pic:spPr>
                     <a:xfrm>
                       <a:off x="0" y="0"/>
-                      <a:ext cx="7550270" cy="5814340"/>
+                      <a:ext cx="7832209" cy="5470493"/>
                     </a:xfrm>
                     <a:prstGeom prst="rect">
                       <a:avLst/>

</xml_diff>